<commit_message>
Enable type-aware oxlint with tsgolint integration
- Add oxlint-tsgolint dependency and lockfile entries
- Run lint with --type-aware to leverage TypeScript-aware rules
- Remove baseUrl from tsconfig to align with updated linting setup
</commit_message>
<xml_diff>
--- a/public/uwe-schwarz-cv-de-2026-02-13.docx
+++ b/public/uwe-schwarz-cv-de-2026-02-13.docx
@@ -379,7 +379,7 @@
           </w:p>
           <w:p>
             <w:pPr>
-              <w:spacing w:before="150" w:after="50"/>
+              <w:spacing w:after="50" w:before="150"/>
             </w:pPr>
             <w:r>
               <w:rPr>
@@ -1627,7 +1627,7 @@
           <w:p/>
           <w:p>
             <w:pPr>
-              <w:spacing w:before="150" w:after="50"/>
+              <w:spacing w:after="50" w:before="150"/>
             </w:pPr>
             <w:r>
               <w:rPr>
@@ -2275,7 +2275,7 @@
                 <w:sz w:val="18"/>
                 <w:szCs w:val="18"/>
               </w:rPr>
-              <w:t xml:space="preserve">Umfassendes Code-Review der bestehenden PHP-Anwendung mit mit mit strukturierter Bewertung von Findings hoher, mittlerer und niedriger Schwere.</w:t>
+              <w:t xml:space="preserve">Umfassendes Code-Review der bestehenden PHP-Anwendung mit strukturierter Bewertung von Findings hoher, mittlerer und niedriger Schwere.</w:t>
             </w:r>
           </w:p>
           <w:p>

</xml_diff>